<commit_message>
Nova versão do relatório
</commit_message>
<xml_diff>
--- a/cpf-cnpj/Relatorio.docx
+++ b/cpf-cnpj/Relatorio.docx
@@ -98,7 +98,86 @@
           <w:sz w:val="24"/>
           <w:szCs w:val="24"/>
         </w:rPr>
-        <w:t>A arquitetura usada para o cálculo dos dígitos verificadores é a de cliente/servidor obedecendo o diagrama a seguir.</w:t>
+        <w:t xml:space="preserve">A solução proposta faz uso de 8 </w:t>
+      </w:r>
+      <w:r>
+        <w:rPr>
+          <w:i/>
+          <w:iCs/>
+          <w:sz w:val="24"/>
+          <w:szCs w:val="24"/>
+        </w:rPr>
+        <w:t>threads</w:t>
+      </w:r>
+      <w:r>
+        <w:rPr>
+          <w:sz w:val="24"/>
+          <w:szCs w:val="24"/>
+        </w:rPr>
+        <w:t xml:space="preserve"> para processar paralelamente todos os números contidos na base da dados fornecida.</w:t>
+      </w:r>
+    </w:p>
+    <w:p>
+      <w:pPr>
+        <w:rPr>
+          <w:sz w:val="24"/>
+          <w:szCs w:val="24"/>
+        </w:rPr>
+      </w:pPr>
+      <w:r>
+        <w:rPr>
+          <w:sz w:val="24"/>
+          <w:szCs w:val="24"/>
+        </w:rPr>
+        <w:t xml:space="preserve">Foram realizados teste com vários números de </w:t>
+      </w:r>
+      <w:r>
+        <w:rPr>
+          <w:i/>
+          <w:iCs/>
+          <w:sz w:val="24"/>
+          <w:szCs w:val="24"/>
+        </w:rPr>
+        <w:t>threads</w:t>
+      </w:r>
+      <w:r>
+        <w:rPr>
+          <w:sz w:val="24"/>
+          <w:szCs w:val="24"/>
+        </w:rPr>
+        <w:t xml:space="preserve"> para definir a melhor quantidade de </w:t>
+      </w:r>
+      <w:r>
+        <w:rPr>
+          <w:i/>
+          <w:iCs/>
+          <w:sz w:val="24"/>
+          <w:szCs w:val="24"/>
+        </w:rPr>
+        <w:t>threads</w:t>
+      </w:r>
+      <w:r>
+        <w:rPr>
+          <w:sz w:val="24"/>
+          <w:szCs w:val="24"/>
+        </w:rPr>
+        <w:t xml:space="preserve"> para o processamento. Esses testes foram executados sobre 50 mil entradas da base de dados variando a quantidade de </w:t>
+      </w:r>
+      <w:r>
+        <w:rPr>
+          <w:i/>
+          <w:iCs/>
+          <w:sz w:val="24"/>
+          <w:szCs w:val="24"/>
+        </w:rPr>
+        <w:t>threads</w:t>
+      </w:r>
+      <w:r>
+        <w:rPr>
+          <w:sz w:val="24"/>
+          <w:szCs w:val="24"/>
+        </w:rPr>
+        <w:t xml:space="preserve"> usadas.</w:t>
       </w:r>
     </w:p>
     <w:p>
@@ -108,14 +187,12 @@
       <w:r>
         <w:rPr>
           <w:noProof/>
-          <w:sz w:val="24"/>
-          <w:szCs w:val="24"/>
         </w:rPr>
         <w:drawing>
-          <wp:inline distT="0" distB="0" distL="0" distR="0" wp14:anchorId="32F93E6C" wp14:editId="74D0D1F5">
-            <wp:extent cx="1562100" cy="2356974"/>
-            <wp:effectExtent l="0" t="0" r="0" b="5715"/>
-            <wp:docPr id="2" name="Imagem 2" descr="Diagrama&#10;&#10;Descrição gerada automaticamente"/>
+          <wp:inline distT="0" distB="0" distL="0" distR="0" wp14:anchorId="29F28DAA" wp14:editId="0C8CD6A3">
+            <wp:extent cx="5400040" cy="3338830"/>
+            <wp:effectExtent l="0" t="0" r="0" b="0"/>
+            <wp:docPr id="1" name="Imagem 1" descr="Número de threads por tempo de execução da solução"/>
             <wp:cNvGraphicFramePr>
               <a:graphicFrameLocks xmlns:a="http://schemas.openxmlformats.org/drawingml/2006/main" noChangeAspect="1"/>
             </wp:cNvGraphicFramePr>
@@ -123,7 +200,7 @@
               <a:graphicData uri="http://schemas.openxmlformats.org/drawingml/2006/picture">
                 <pic:pic xmlns:pic="http://schemas.openxmlformats.org/drawingml/2006/picture">
                   <pic:nvPicPr>
-                    <pic:cNvPr id="2" name="Imagem 2" descr="Diagrama&#10;&#10;Descrição gerada automaticamente"/>
+                    <pic:cNvPr id="1" name="Imagem 1" descr="Número de threads por tempo de execução da solução"/>
                     <pic:cNvPicPr/>
                   </pic:nvPicPr>
                   <pic:blipFill>
@@ -141,7 +218,7 @@
                   <pic:spPr>
                     <a:xfrm>
                       <a:off x="0" y="0"/>
-                      <a:ext cx="1580657" cy="2384974"/>
+                      <a:ext cx="5400040" cy="3338830"/>
                     </a:xfrm>
                     <a:prstGeom prst="rect">
                       <a:avLst/>
@@ -157,11 +234,8 @@
     <w:p>
       <w:pPr>
         <w:pStyle w:val="Legenda"/>
-        <w:rPr>
-          <w:sz w:val="24"/>
-          <w:szCs w:val="24"/>
-        </w:rPr>
       </w:pPr>
+      <w:bookmarkStart w:id="0" w:name="_Ref56456494"/>
       <w:r>
         <w:t xml:space="preserve">Figura </w:t>
       </w:r>
@@ -173,8 +247,9 @@
           <w:t>1</w:t>
         </w:r>
       </w:fldSimple>
-      <w:r>
-        <w:t xml:space="preserve"> Esquema da solução</w:t>
+      <w:bookmarkEnd w:id="0"/>
+      <w:r>
+        <w:t xml:space="preserve"> Quantidade de threads X tempo de execução</w:t>
       </w:r>
     </w:p>
     <w:p>
@@ -189,23 +264,125 @@
           <w:sz w:val="24"/>
           <w:szCs w:val="24"/>
         </w:rPr>
-        <w:t xml:space="preserve">O </w:t>
-      </w:r>
-      <w:r>
-        <w:rPr>
-          <w:i/>
-          <w:iCs/>
-          <w:sz w:val="24"/>
-          <w:szCs w:val="24"/>
-        </w:rPr>
-        <w:t>worker</w:t>
-      </w:r>
-      <w:r>
-        <w:rPr>
-          <w:sz w:val="24"/>
-          <w:szCs w:val="24"/>
-        </w:rPr>
-        <w:t xml:space="preserve"> é responsável por enviar o número do CPF/CNPJ para o servidor e o servidor retorna o número recebido com os dígitos de verificação.</w:t>
+        <w:t xml:space="preserve">Para cada número de </w:t>
+      </w:r>
+      <w:r>
+        <w:rPr>
+          <w:i/>
+          <w:iCs/>
+          <w:sz w:val="24"/>
+          <w:szCs w:val="24"/>
+        </w:rPr>
+        <w:t>threads</w:t>
+      </w:r>
+      <w:r>
+        <w:rPr>
+          <w:sz w:val="24"/>
+          <w:szCs w:val="24"/>
+        </w:rPr>
+        <w:t xml:space="preserve"> a solução foi executada 100 vezes. Após as execuções foi tirada a média dos tempos para diminuir a influência de outros processos em background do sistema operacional. Como pode ser observado na </w:t>
+      </w:r>
+      <w:r>
+        <w:rPr>
+          <w:sz w:val="24"/>
+          <w:szCs w:val="24"/>
+        </w:rPr>
+        <w:fldChar w:fldCharType="begin"/>
+      </w:r>
+      <w:r>
+        <w:rPr>
+          <w:sz w:val="24"/>
+          <w:szCs w:val="24"/>
+        </w:rPr>
+        <w:instrText xml:space="preserve"> REF _Ref56456494 \h </w:instrText>
+      </w:r>
+      <w:r>
+        <w:rPr>
+          <w:sz w:val="24"/>
+          <w:szCs w:val="24"/>
+        </w:rPr>
+      </w:r>
+      <w:r>
+        <w:rPr>
+          <w:sz w:val="24"/>
+          <w:szCs w:val="24"/>
+        </w:rPr>
+        <w:instrText xml:space="preserve"> \* MERGEFORMAT </w:instrText>
+      </w:r>
+      <w:r>
+        <w:rPr>
+          <w:sz w:val="24"/>
+          <w:szCs w:val="24"/>
+        </w:rPr>
+        <w:fldChar w:fldCharType="separate"/>
+      </w:r>
+      <w:r>
+        <w:rPr>
+          <w:sz w:val="24"/>
+          <w:szCs w:val="24"/>
+        </w:rPr>
+        <w:t xml:space="preserve">Figura </w:t>
+      </w:r>
+      <w:r>
+        <w:rPr>
+          <w:noProof/>
+          <w:sz w:val="24"/>
+          <w:szCs w:val="24"/>
+        </w:rPr>
+        <w:t>1</w:t>
+      </w:r>
+      <w:r>
+        <w:rPr>
+          <w:sz w:val="24"/>
+          <w:szCs w:val="24"/>
+        </w:rPr>
+        <w:fldChar w:fldCharType="end"/>
+      </w:r>
+      <w:r>
+        <w:rPr>
+          <w:sz w:val="24"/>
+          <w:szCs w:val="24"/>
+        </w:rPr>
+        <w:t xml:space="preserve">, </w:t>
+      </w:r>
+      <w:r>
+        <w:rPr>
+          <w:sz w:val="24"/>
+          <w:szCs w:val="24"/>
+        </w:rPr>
+        <w:t xml:space="preserve">o menor tempo de execução foi obtido usando 8 </w:t>
+      </w:r>
+      <w:r>
+        <w:rPr>
+          <w:i/>
+          <w:iCs/>
+          <w:sz w:val="24"/>
+          <w:szCs w:val="24"/>
+        </w:rPr>
+        <w:t>threads</w:t>
+      </w:r>
+      <w:r>
+        <w:rPr>
+          <w:sz w:val="24"/>
+          <w:szCs w:val="24"/>
+        </w:rPr>
+        <w:t xml:space="preserve"> e por esse motivo os tempos para o processamento final foram feitos com o uso de 8 </w:t>
+      </w:r>
+      <w:r>
+        <w:rPr>
+          <w:i/>
+          <w:iCs/>
+          <w:sz w:val="24"/>
+          <w:szCs w:val="24"/>
+        </w:rPr>
+        <w:t>threads</w:t>
+      </w:r>
+      <w:r>
+        <w:rPr>
+          <w:sz w:val="24"/>
+          <w:szCs w:val="24"/>
+        </w:rPr>
+        <w:t>.</w:t>
       </w:r>
     </w:p>
     <w:p>
@@ -220,130 +397,471 @@
           <w:sz w:val="24"/>
           <w:szCs w:val="24"/>
         </w:rPr>
-        <w:t xml:space="preserve">Como todos os testes foram rodados localmente, todo o programa pode ser iniciado executando o arquivo </w:t>
-      </w:r>
-      <w:r>
-        <w:rPr>
-          <w:i/>
-          <w:iCs/>
-          <w:sz w:val="24"/>
-          <w:szCs w:val="24"/>
-        </w:rPr>
-        <w:t>orquestrador.py</w:t>
-      </w:r>
-      <w:r>
-        <w:rPr>
-          <w:sz w:val="24"/>
-          <w:szCs w:val="24"/>
-        </w:rPr>
-        <w:t xml:space="preserve">. </w:t>
+        <w:t xml:space="preserve">Após definir a configuração do número de </w:t>
+      </w:r>
+      <w:r>
+        <w:rPr>
+          <w:i/>
+          <w:iCs/>
+          <w:sz w:val="24"/>
+          <w:szCs w:val="24"/>
+        </w:rPr>
+        <w:t>threads</w:t>
+      </w:r>
+      <w:r>
+        <w:rPr>
+          <w:sz w:val="24"/>
+          <w:szCs w:val="24"/>
+        </w:rPr>
+        <w:t xml:space="preserve">, foi realizada a execução sobre toda a base de dados. Foram avaliados um total de </w:t>
+      </w:r>
+      <w:r>
+        <w:rPr>
+          <w:sz w:val="24"/>
+          <w:szCs w:val="24"/>
+        </w:rPr>
+        <w:t>10</w:t>
+      </w:r>
+      <w:r>
+        <w:rPr>
+          <w:sz w:val="24"/>
+          <w:szCs w:val="24"/>
+        </w:rPr>
+        <w:t>.</w:t>
+      </w:r>
+      <w:r>
+        <w:rPr>
+          <w:sz w:val="24"/>
+          <w:szCs w:val="24"/>
+        </w:rPr>
+        <w:t>006</w:t>
+      </w:r>
+      <w:r>
+        <w:rPr>
+          <w:sz w:val="24"/>
+          <w:szCs w:val="24"/>
+        </w:rPr>
+        <w:t>.</w:t>
+      </w:r>
+      <w:r>
+        <w:rPr>
+          <w:sz w:val="24"/>
+          <w:szCs w:val="24"/>
+        </w:rPr>
+        <w:t>060</w:t>
+      </w:r>
+      <w:r>
+        <w:rPr>
+          <w:sz w:val="24"/>
+          <w:szCs w:val="24"/>
+        </w:rPr>
+        <w:t xml:space="preserve"> números em </w:t>
+      </w:r>
+      <w:r>
+        <w:rPr>
+          <w:sz w:val="24"/>
+          <w:szCs w:val="24"/>
+        </w:rPr>
+        <w:t>382</w:t>
+      </w:r>
+      <w:r>
+        <w:rPr>
+          <w:sz w:val="24"/>
+          <w:szCs w:val="24"/>
+        </w:rPr>
+        <w:t>,</w:t>
+      </w:r>
+      <w:r>
+        <w:rPr>
+          <w:sz w:val="24"/>
+          <w:szCs w:val="24"/>
+        </w:rPr>
+        <w:t>09895</w:t>
+      </w:r>
+      <w:r>
+        <w:rPr>
+          <w:sz w:val="24"/>
+          <w:szCs w:val="24"/>
+        </w:rPr>
+        <w:t xml:space="preserve"> segundos. Dessa forma, cada número avaliado levou </w:t>
+      </w:r>
+      <w:r>
+        <w:rPr>
+          <w:sz w:val="24"/>
+          <w:szCs w:val="24"/>
+        </w:rPr>
+        <w:t>0</w:t>
+      </w:r>
+      <w:r>
+        <w:rPr>
+          <w:sz w:val="24"/>
+          <w:szCs w:val="24"/>
+        </w:rPr>
+        <w:t>,</w:t>
+      </w:r>
+      <w:r>
+        <w:rPr>
+          <w:sz w:val="24"/>
+          <w:szCs w:val="24"/>
+        </w:rPr>
+        <w:t>0381867538</w:t>
+      </w:r>
+      <w:r>
+        <w:rPr>
+          <w:sz w:val="24"/>
+          <w:szCs w:val="24"/>
+        </w:rPr>
+        <w:t xml:space="preserve"> milissegundos em média na operação com 8 </w:t>
+      </w:r>
+      <w:r>
+        <w:rPr>
+          <w:i/>
+          <w:iCs/>
+          <w:sz w:val="24"/>
+          <w:szCs w:val="24"/>
+        </w:rPr>
+        <w:t>threads</w:t>
+      </w:r>
+      <w:r>
+        <w:rPr>
+          <w:sz w:val="24"/>
+          <w:szCs w:val="24"/>
+        </w:rPr>
+        <w:t>.</w:t>
       </w:r>
     </w:p>
     <w:p>
       <w:pPr>
-        <w:keepNext/>
+        <w:rPr>
+          <w:sz w:val="24"/>
+          <w:szCs w:val="24"/>
+        </w:rPr>
       </w:pPr>
       <w:r>
         <w:rPr>
-          <w:noProof/>
-          <w:sz w:val="24"/>
-          <w:szCs w:val="24"/>
-        </w:rPr>
-        <w:drawing>
-          <wp:inline distT="0" distB="0" distL="0" distR="0" wp14:anchorId="071C3988" wp14:editId="145A4BA4">
-            <wp:extent cx="3714750" cy="3639093"/>
-            <wp:effectExtent l="0" t="0" r="0" b="0"/>
-            <wp:docPr id="3" name="Imagem 3" descr="Diagrama&#10;&#10;Descrição gerada automaticamente"/>
-            <wp:cNvGraphicFramePr>
-              <a:graphicFrameLocks xmlns:a="http://schemas.openxmlformats.org/drawingml/2006/main" noChangeAspect="1"/>
-            </wp:cNvGraphicFramePr>
-            <a:graphic xmlns:a="http://schemas.openxmlformats.org/drawingml/2006/main">
-              <a:graphicData uri="http://schemas.openxmlformats.org/drawingml/2006/picture">
-                <pic:pic xmlns:pic="http://schemas.openxmlformats.org/drawingml/2006/picture">
-                  <pic:nvPicPr>
-                    <pic:cNvPr id="3" name="Imagem 3" descr="Diagrama&#10;&#10;Descrição gerada automaticamente"/>
-                    <pic:cNvPicPr/>
-                  </pic:nvPicPr>
-                  <pic:blipFill>
-                    <a:blip r:embed="rId5">
-                      <a:extLst>
-                        <a:ext uri="{28A0092B-C50C-407E-A947-70E740481C1C}">
-                          <a14:useLocalDpi xmlns:a14="http://schemas.microsoft.com/office/drawing/2010/main" val="0"/>
-                        </a:ext>
-                      </a:extLst>
-                    </a:blip>
-                    <a:stretch>
-                      <a:fillRect/>
-                    </a:stretch>
-                  </pic:blipFill>
-                  <pic:spPr>
-                    <a:xfrm>
-                      <a:off x="0" y="0"/>
-                      <a:ext cx="3754664" cy="3678194"/>
-                    </a:xfrm>
-                    <a:prstGeom prst="rect">
-                      <a:avLst/>
-                    </a:prstGeom>
-                  </pic:spPr>
-                </pic:pic>
-              </a:graphicData>
-            </a:graphic>
-          </wp:inline>
-        </w:drawing>
+          <w:sz w:val="24"/>
+          <w:szCs w:val="24"/>
+        </w:rPr>
+        <w:t xml:space="preserve">O modelo de processamento dos dados foi feito com uso de uma </w:t>
+      </w:r>
+      <w:r>
+        <w:rPr>
+          <w:i/>
+          <w:iCs/>
+          <w:sz w:val="24"/>
+          <w:szCs w:val="24"/>
+        </w:rPr>
+        <w:t>Queue</w:t>
+      </w:r>
+      <w:r>
+        <w:rPr>
+          <w:sz w:val="24"/>
+          <w:szCs w:val="24"/>
+        </w:rPr>
+        <w:t xml:space="preserve"> do </w:t>
+      </w:r>
+      <w:r>
+        <w:rPr>
+          <w:i/>
+          <w:iCs/>
+          <w:sz w:val="24"/>
+          <w:szCs w:val="24"/>
+        </w:rPr>
+        <w:t>Python3</w:t>
+      </w:r>
+      <w:r>
+        <w:rPr>
+          <w:sz w:val="24"/>
+          <w:szCs w:val="24"/>
+        </w:rPr>
+        <w:t xml:space="preserve">, que permite o acesso por várias </w:t>
+      </w:r>
+      <w:r>
+        <w:rPr>
+          <w:i/>
+          <w:iCs/>
+          <w:sz w:val="24"/>
+          <w:szCs w:val="24"/>
+        </w:rPr>
+        <w:t>threads</w:t>
+      </w:r>
+      <w:r>
+        <w:rPr>
+          <w:sz w:val="24"/>
+          <w:szCs w:val="24"/>
+        </w:rPr>
+        <w:t xml:space="preserve"> e já possui </w:t>
+      </w:r>
+      <w:r>
+        <w:rPr>
+          <w:i/>
+          <w:iCs/>
+          <w:sz w:val="24"/>
+          <w:szCs w:val="24"/>
+        </w:rPr>
+        <w:t>locks</w:t>
+      </w:r>
+      <w:r>
+        <w:rPr>
+          <w:sz w:val="24"/>
+          <w:szCs w:val="24"/>
+        </w:rPr>
+        <w:t xml:space="preserve"> para inserção e remoção internamente.</w:t>
+      </w:r>
+      <w:r>
+        <w:rPr>
+          <w:sz w:val="24"/>
+          <w:szCs w:val="24"/>
+        </w:rPr>
+        <w:t xml:space="preserve"> Dessa forma, todas as </w:t>
+      </w:r>
+      <w:r>
+        <w:rPr>
+          <w:i/>
+          <w:iCs/>
+          <w:sz w:val="24"/>
+          <w:szCs w:val="24"/>
+        </w:rPr>
+        <w:t>threads</w:t>
+      </w:r>
+      <w:r>
+        <w:rPr>
+          <w:sz w:val="24"/>
+          <w:szCs w:val="24"/>
+        </w:rPr>
+        <w:t xml:space="preserve"> removem um item da </w:t>
+      </w:r>
+      <w:r>
+        <w:rPr>
+          <w:i/>
+          <w:iCs/>
+          <w:sz w:val="24"/>
+          <w:szCs w:val="24"/>
+        </w:rPr>
+        <w:t>Queue</w:t>
+      </w:r>
+      <w:r>
+        <w:rPr>
+          <w:sz w:val="24"/>
+          <w:szCs w:val="24"/>
+        </w:rPr>
+        <w:t xml:space="preserve"> e fazem os cálculos dos dígitos verificadores desse número. Assim que os cálculos são terminados, o número é inserido em uma variável do tipo </w:t>
+      </w:r>
+      <w:r>
+        <w:rPr>
+          <w:i/>
+          <w:iCs/>
+          <w:sz w:val="24"/>
+          <w:szCs w:val="24"/>
+        </w:rPr>
+        <w:t>list</w:t>
+      </w:r>
+      <w:r>
+        <w:rPr>
+          <w:sz w:val="24"/>
+          <w:szCs w:val="24"/>
+        </w:rPr>
+        <w:t xml:space="preserve">, a qual é usada para gerar o arquivo de </w:t>
+      </w:r>
+      <w:r>
+        <w:rPr>
+          <w:i/>
+          <w:iCs/>
+          <w:sz w:val="24"/>
+          <w:szCs w:val="24"/>
+        </w:rPr>
+        <w:t>output</w:t>
+      </w:r>
+      <w:r>
+        <w:rPr>
+          <w:sz w:val="24"/>
+          <w:szCs w:val="24"/>
+        </w:rPr>
+        <w:t xml:space="preserve"> quando </w:t>
+      </w:r>
+      <w:proofErr w:type="gramStart"/>
+      <w:r>
+        <w:rPr>
+          <w:sz w:val="24"/>
+          <w:szCs w:val="24"/>
+        </w:rPr>
+        <w:t xml:space="preserve">todas as </w:t>
+      </w:r>
+      <w:r>
+        <w:rPr>
+          <w:i/>
+          <w:iCs/>
+          <w:sz w:val="24"/>
+          <w:szCs w:val="24"/>
+        </w:rPr>
+        <w:t>threads</w:t>
+      </w:r>
+      <w:proofErr w:type="gramEnd"/>
+      <w:r>
+        <w:rPr>
+          <w:sz w:val="24"/>
+          <w:szCs w:val="24"/>
+        </w:rPr>
+        <w:t xml:space="preserve"> terminam de processar a </w:t>
+      </w:r>
+      <w:r>
+        <w:rPr>
+          <w:i/>
+          <w:iCs/>
+          <w:sz w:val="24"/>
+          <w:szCs w:val="24"/>
+        </w:rPr>
+        <w:t>Queue</w:t>
+      </w:r>
+      <w:r>
+        <w:rPr>
+          <w:sz w:val="24"/>
+          <w:szCs w:val="24"/>
+        </w:rPr>
+        <w:t>.</w:t>
       </w:r>
     </w:p>
     <w:p>
       <w:pPr>
-        <w:pStyle w:val="Legenda"/>
+        <w:rPr>
+          <w:sz w:val="24"/>
+          <w:szCs w:val="24"/>
+        </w:rPr>
       </w:pPr>
       <w:r>
-        <w:t xml:space="preserve">Figura </w:t>
-      </w:r>
-      <w:fldSimple w:instr=" SEQ Figura \* ARABIC ">
-        <w:r>
-          <w:rPr>
-            <w:noProof/>
-          </w:rPr>
-          <w:t>2</w:t>
-        </w:r>
-      </w:fldSimple>
-      <w:r>
-        <w:t xml:space="preserve"> Diagrama da solução</w:t>
+        <w:rPr>
+          <w:sz w:val="24"/>
+          <w:szCs w:val="24"/>
+        </w:rPr>
+        <w:lastRenderedPageBreak/>
+        <w:t xml:space="preserve">O código que faz o processamento dos números está no arquivo </w:t>
+      </w:r>
+      <w:r>
+        <w:rPr>
+          <w:i/>
+          <w:iCs/>
+          <w:sz w:val="24"/>
+          <w:szCs w:val="24"/>
+        </w:rPr>
+        <w:t>orquestrador.py</w:t>
+      </w:r>
+      <w:r>
+        <w:rPr>
+          <w:sz w:val="24"/>
+          <w:szCs w:val="24"/>
+        </w:rPr>
+        <w:t xml:space="preserve"> e todo o </w:t>
+      </w:r>
+      <w:r>
+        <w:rPr>
+          <w:i/>
+          <w:iCs/>
+          <w:sz w:val="24"/>
+          <w:szCs w:val="24"/>
+        </w:rPr>
+        <w:t>output</w:t>
+      </w:r>
+      <w:r>
+        <w:rPr>
+          <w:sz w:val="24"/>
+          <w:szCs w:val="24"/>
+        </w:rPr>
+        <w:t xml:space="preserve"> gerado após o processamento é salvo no arquivo </w:t>
+      </w:r>
+      <w:r>
+        <w:rPr>
+          <w:i/>
+          <w:iCs/>
+          <w:sz w:val="24"/>
+          <w:szCs w:val="24"/>
+        </w:rPr>
+        <w:t>output.txt</w:t>
+      </w:r>
+      <w:r>
+        <w:rPr>
+          <w:sz w:val="24"/>
+          <w:szCs w:val="24"/>
+        </w:rPr>
+        <w:t xml:space="preserve"> ao final da execução.</w:t>
       </w:r>
     </w:p>
     <w:p>
-      <w:r>
-        <w:lastRenderedPageBreak/>
-        <w:t xml:space="preserve">Como a solução foi pensada do ponto de vista de clientes e servidores, os módulos </w:t>
-      </w:r>
-      <w:r>
-        <w:rPr>
-          <w:i/>
-          <w:iCs/>
-        </w:rPr>
-        <w:t>Server.py</w:t>
-      </w:r>
-      <w:r>
-        <w:t xml:space="preserve"> e </w:t>
-      </w:r>
-      <w:r>
-        <w:rPr>
-          <w:i/>
-          <w:iCs/>
-        </w:rPr>
-        <w:t>Requester.py</w:t>
-      </w:r>
-      <w:r>
-        <w:t xml:space="preserve"> podem ser usados de forma independente, permitindo que os servidores e clientes estejam em máquinas diferentes para a execução.</w:t>
+      <w:pPr>
+        <w:rPr>
+          <w:sz w:val="24"/>
+          <w:szCs w:val="24"/>
+        </w:rPr>
+      </w:pPr>
+      <w:r>
+        <w:rPr>
+          <w:sz w:val="24"/>
+          <w:szCs w:val="24"/>
+        </w:rPr>
+        <w:t xml:space="preserve">O arquivo </w:t>
+      </w:r>
+      <w:proofErr w:type="spellStart"/>
+      <w:r>
+        <w:rPr>
+          <w:i/>
+          <w:iCs/>
+          <w:sz w:val="24"/>
+          <w:szCs w:val="24"/>
+        </w:rPr>
+        <w:t>funcoes.pyx</w:t>
+      </w:r>
+      <w:proofErr w:type="spellEnd"/>
+      <w:r>
+        <w:rPr>
+          <w:sz w:val="24"/>
+          <w:szCs w:val="24"/>
+        </w:rPr>
+        <w:t xml:space="preserve"> contém as funções que fazem o cálculo dos dígitos verificadores dos CPFs e </w:t>
+      </w:r>
+      <w:proofErr w:type="spellStart"/>
+      <w:r>
+        <w:rPr>
+          <w:sz w:val="24"/>
+          <w:szCs w:val="24"/>
+        </w:rPr>
+        <w:t>CNPJs</w:t>
+      </w:r>
+      <w:proofErr w:type="spellEnd"/>
+      <w:r>
+        <w:rPr>
+          <w:sz w:val="24"/>
+          <w:szCs w:val="24"/>
+        </w:rPr>
+        <w:t xml:space="preserve">. O arquivo foi otimizado com o uso do </w:t>
+      </w:r>
+      <w:proofErr w:type="spellStart"/>
+      <w:r>
+        <w:rPr>
+          <w:i/>
+          <w:iCs/>
+          <w:sz w:val="24"/>
+          <w:szCs w:val="24"/>
+        </w:rPr>
+        <w:t>Cython</w:t>
+      </w:r>
+      <w:proofErr w:type="spellEnd"/>
+      <w:r>
+        <w:rPr>
+          <w:sz w:val="24"/>
+          <w:szCs w:val="24"/>
+        </w:rPr>
+        <w:t xml:space="preserve"> para otimizar o tempo de execução e deixá-lo mais próximo do tempo que o mesmo programa em C levaria para executar.</w:t>
       </w:r>
     </w:p>
     <w:p>
       <w:r>
-        <w:t>O código fonte da solução está disponível em:</w:t>
+        <w:t>Todo o</w:t>
+      </w:r>
+      <w:r>
+        <w:t xml:space="preserve"> código fonte da solução está disponível em:</w:t>
       </w:r>
     </w:p>
     <w:p>
-      <w:hyperlink r:id="rId6" w:history="1">
+      <w:hyperlink r:id="rId5" w:history="1">
         <w:r>
           <w:rPr>
             <w:rStyle w:val="Hyperlink"/>

</xml_diff>